<commit_message>
some changes done please run app and check
</commit_message>
<xml_diff>
--- a/Urban Harvest app.docx
+++ b/Urban Harvest app.docx
@@ -109,21 +109,7 @@
         <w:rPr>
           <w:lang w:val="en-US"/>
         </w:rPr>
-        <w:t xml:space="preserve">Made a </w:t>
-      </w:r>
-      <w:proofErr w:type="spellStart"/>
-      <w:r>
-        <w:rPr>
-          <w:lang w:val="en-US"/>
-        </w:rPr>
-        <w:t>github</w:t>
-      </w:r>
-      <w:proofErr w:type="spellEnd"/>
-      <w:r>
-        <w:rPr>
-          <w:lang w:val="en-US"/>
-        </w:rPr>
-        <w:t xml:space="preserve"> repository for the app</w:t>
+        <w:t>Made a github repository for the app</w:t>
       </w:r>
     </w:p>
     <w:p>
@@ -149,21 +135,32 @@
         <w:rPr>
           <w:lang w:val="en-US"/>
         </w:rPr>
-        <w:t xml:space="preserve">First git </w:t>
-      </w:r>
-      <w:proofErr w:type="gramStart"/>
-      <w:r>
-        <w:rPr>
-          <w:lang w:val="en-US"/>
-        </w:rPr>
-        <w:t>commit</w:t>
-      </w:r>
-      <w:proofErr w:type="gramEnd"/>
-      <w:r>
-        <w:rPr>
-          <w:lang w:val="en-US"/>
-        </w:rPr>
-        <w:t xml:space="preserve"> and push to the app repo</w:t>
+        <w:t>First git commit and push to the app repo</w:t>
+      </w:r>
+    </w:p>
+    <w:p>
+      <w:pPr>
+        <w:rPr>
+          <w:lang w:val="en-US"/>
+        </w:rPr>
+      </w:pPr>
+      <w:r>
+        <w:rPr>
+          <w:lang w:val="en-US"/>
+        </w:rPr>
+        <w:t xml:space="preserve">Had a meeting with all members, explained working of app to vishal informed him his work, </w:t>
+      </w:r>
+      <w:r>
+        <w:rPr>
+          <w:lang w:val="en-US"/>
+        </w:rPr>
+        <w:t>taught him the git push commands, tested 2 commit and push</w:t>
+      </w:r>
+      <w:r>
+        <w:rPr>
+          <w:lang w:val="en-US"/>
+        </w:rPr>
+        <w:t>, decided to input the plant data in an excel sheet, plant data has name of plant, one youtube to explain growing of the plant and development of seed, one document for reading about the plant.</w:t>
       </w:r>
     </w:p>
     <w:p>

</xml_diff>

<commit_message>
user details in posts page
</commit_message>
<xml_diff>
--- a/Urban Harvest app.docx
+++ b/Urban Harvest app.docx
@@ -1,6 +1,6 @@
 
 <file path=word/document.xml><?xml version="1.0" encoding="utf-8"?>
-<w:document xmlns:wpc="http://schemas.microsoft.com/office/word/2010/wordprocessingCanvas" xmlns:cx="http://schemas.microsoft.com/office/drawing/2014/chartex" xmlns:cx1="http://schemas.microsoft.com/office/drawing/2015/9/8/chartex" xmlns:cx2="http://schemas.microsoft.com/office/drawing/2015/10/21/chartex" xmlns:cx3="http://schemas.microsoft.com/office/drawing/2016/5/9/chartex" xmlns:cx4="http://schemas.microsoft.com/office/drawing/2016/5/10/chartex" xmlns:cx5="http://schemas.microsoft.com/office/drawing/2016/5/11/chartex" xmlns:cx6="http://schemas.microsoft.com/office/drawing/2016/5/12/chartex" xmlns:cx7="http://schemas.microsoft.com/office/drawing/2016/5/13/chartex" xmlns:cx8="http://schemas.microsoft.com/office/drawing/2016/5/14/chartex" xmlns:mc="http://schemas.openxmlformats.org/markup-compatibility/2006" xmlns:aink="http://schemas.microsoft.com/office/drawing/2016/ink" xmlns:am3d="http://schemas.microsoft.com/office/drawing/2017/model3d" xmlns:o="urn:schemas-microsoft-com:office:office" xmlns:oel="http://schemas.microsoft.com/office/2019/extlst" xmlns:r="http://schemas.openxmlformats.org/officeDocument/2006/relationships" xmlns:m="http://schemas.openxmlformats.org/officeDocument/2006/math" xmlns:v="urn:schemas-microsoft-com:vml" xmlns:wp14="http://schemas.microsoft.com/office/word/2010/wordprocessingDrawing" xmlns:wp="http://schemas.openxmlformats.org/drawingml/2006/wordprocessingDrawing" xmlns:w10="urn:schemas-microsoft-com:office:word" xmlns:w="http://schemas.openxmlformats.org/wordprocessingml/2006/main" xmlns:w14="http://schemas.microsoft.com/office/word/2010/wordml" xmlns:w15="http://schemas.microsoft.com/office/word/2012/wordml" xmlns:w16cex="http://schemas.microsoft.com/office/word/2018/wordml/cex" xmlns:w16cid="http://schemas.microsoft.com/office/word/2016/wordml/cid" xmlns:w16="http://schemas.microsoft.com/office/word/2018/wordml" xmlns:w16du="http://schemas.microsoft.com/office/word/2023/wordml/word16du" xmlns:w16sdtdh="http://schemas.microsoft.com/office/word/2020/wordml/sdtdatahash" xmlns:w16se="http://schemas.microsoft.com/office/word/2015/wordml/symex" xmlns:wpg="http://schemas.microsoft.com/office/word/2010/wordprocessingGroup" xmlns:wpi="http://schemas.microsoft.com/office/word/2010/wordprocessingInk" xmlns:wne="http://schemas.microsoft.com/office/word/2006/wordml" xmlns:wps="http://schemas.microsoft.com/office/word/2010/wordprocessingShape" mc:Ignorable="w14 w15 w16se w16cid w16 w16cex w16sdtdh w16du wp14">
+<w:document xmlns:wpc="http://schemas.microsoft.com/office/word/2010/wordprocessingCanvas" xmlns:cx="http://schemas.microsoft.com/office/drawing/2014/chartex" xmlns:cx1="http://schemas.microsoft.com/office/drawing/2015/9/8/chartex" xmlns:cx2="http://schemas.microsoft.com/office/drawing/2015/10/21/chartex" xmlns:cx3="http://schemas.microsoft.com/office/drawing/2016/5/9/chartex" xmlns:cx4="http://schemas.microsoft.com/office/drawing/2016/5/10/chartex" xmlns:cx5="http://schemas.microsoft.com/office/drawing/2016/5/11/chartex" xmlns:cx6="http://schemas.microsoft.com/office/drawing/2016/5/12/chartex" xmlns:cx7="http://schemas.microsoft.com/office/drawing/2016/5/13/chartex" xmlns:cx8="http://schemas.microsoft.com/office/drawing/2016/5/14/chartex" xmlns:mc="http://schemas.openxmlformats.org/markup-compatibility/2006" xmlns:aink="http://schemas.microsoft.com/office/drawing/2016/ink" xmlns:am3d="http://schemas.microsoft.com/office/drawing/2017/model3d" xmlns:o="urn:schemas-microsoft-com:office:office" xmlns:oel="http://schemas.microsoft.com/office/2019/extlst" xmlns:r="http://schemas.openxmlformats.org/officeDocument/2006/relationships" xmlns:m="http://schemas.openxmlformats.org/officeDocument/2006/math" xmlns:v="urn:schemas-microsoft-com:vml" xmlns:wp14="http://schemas.microsoft.com/office/word/2010/wordprocessingDrawing" xmlns:wp="http://schemas.openxmlformats.org/drawingml/2006/wordprocessingDrawing" xmlns:w10="urn:schemas-microsoft-com:office:word" xmlns:w="http://schemas.openxmlformats.org/wordprocessingml/2006/main" xmlns:w14="http://schemas.microsoft.com/office/word/2010/wordml" xmlns:w15="http://schemas.microsoft.com/office/word/2012/wordml" xmlns:w16cex="http://schemas.microsoft.com/office/word/2018/wordml/cex" xmlns:w16cid="http://schemas.microsoft.com/office/word/2016/wordml/cid" xmlns:w16="http://schemas.microsoft.com/office/word/2018/wordml" xmlns:w16sdtdh="http://schemas.microsoft.com/office/word/2020/wordml/sdtdatahash" xmlns:w16se="http://schemas.microsoft.com/office/word/2015/wordml/symex" xmlns:wpg="http://schemas.microsoft.com/office/word/2010/wordprocessingGroup" xmlns:wpi="http://schemas.microsoft.com/office/word/2010/wordprocessingInk" xmlns:wne="http://schemas.microsoft.com/office/word/2006/wordml" xmlns:wps="http://schemas.microsoft.com/office/word/2010/wordprocessingShape" mc:Ignorable="w14 w15 w16se w16cid w16 w16cex w16sdtdh wp14">
   <w:body>
     <w:p>
       <w:pPr>
@@ -38,8 +38,16 @@
         <w:rPr>
           <w:lang w:val="en-US"/>
         </w:rPr>
-        <w:t>Decided the layout and design of login page, home page</w:t>
-      </w:r>
+        <w:t xml:space="preserve">Decided the layout and design of login page, home </w:t>
+      </w:r>
+      <w:proofErr w:type="gramStart"/>
+      <w:r>
+        <w:rPr>
+          <w:lang w:val="en-US"/>
+        </w:rPr>
+        <w:t>page</w:t>
+      </w:r>
+      <w:proofErr w:type="gramEnd"/>
     </w:p>
     <w:p>
       <w:pPr>
@@ -64,8 +72,16 @@
         <w:rPr>
           <w:lang w:val="en-US"/>
         </w:rPr>
-        <w:t>The app oversees terrace plant managing</w:t>
-      </w:r>
+        <w:t xml:space="preserve">The app oversees terrace plant </w:t>
+      </w:r>
+      <w:proofErr w:type="gramStart"/>
+      <w:r>
+        <w:rPr>
+          <w:lang w:val="en-US"/>
+        </w:rPr>
+        <w:t>managing</w:t>
+      </w:r>
+      <w:proofErr w:type="gramEnd"/>
       <w:r>
         <w:rPr>
           <w:lang w:val="en-US"/>
@@ -83,34 +99,72 @@
         <w:rPr>
           <w:lang w:val="en-US"/>
         </w:rPr>
-        <w:t>Decided what data to store in the app</w:t>
-      </w:r>
-    </w:p>
-    <w:p>
-      <w:pPr>
-        <w:rPr>
-          <w:lang w:val="en-US"/>
-        </w:rPr>
-      </w:pPr>
-      <w:r>
-        <w:rPr>
-          <w:lang w:val="en-US"/>
-        </w:rPr>
-        <w:t>Have to see where to get data on plants and how to search for more data</w:t>
-      </w:r>
-    </w:p>
-    <w:p>
-      <w:pPr>
-        <w:rPr>
-          <w:lang w:val="en-US"/>
-        </w:rPr>
-      </w:pPr>
-      <w:r>
-        <w:rPr>
-          <w:lang w:val="en-US"/>
-        </w:rPr>
-        <w:t>Made a github repository for the app</w:t>
-      </w:r>
+        <w:t xml:space="preserve">Decided what data to store in the </w:t>
+      </w:r>
+      <w:proofErr w:type="gramStart"/>
+      <w:r>
+        <w:rPr>
+          <w:lang w:val="en-US"/>
+        </w:rPr>
+        <w:t>app</w:t>
+      </w:r>
+      <w:proofErr w:type="gramEnd"/>
+    </w:p>
+    <w:p>
+      <w:pPr>
+        <w:rPr>
+          <w:lang w:val="en-US"/>
+        </w:rPr>
+      </w:pPr>
+      <w:r>
+        <w:rPr>
+          <w:lang w:val="en-US"/>
+        </w:rPr>
+        <w:t xml:space="preserve">Have to see where to get data on plants and how to search for more </w:t>
+      </w:r>
+      <w:proofErr w:type="gramStart"/>
+      <w:r>
+        <w:rPr>
+          <w:lang w:val="en-US"/>
+        </w:rPr>
+        <w:t>data</w:t>
+      </w:r>
+      <w:proofErr w:type="gramEnd"/>
+    </w:p>
+    <w:p>
+      <w:pPr>
+        <w:rPr>
+          <w:lang w:val="en-US"/>
+        </w:rPr>
+      </w:pPr>
+      <w:r>
+        <w:rPr>
+          <w:lang w:val="en-US"/>
+        </w:rPr>
+        <w:t xml:space="preserve">Made a </w:t>
+      </w:r>
+      <w:proofErr w:type="spellStart"/>
+      <w:r>
+        <w:rPr>
+          <w:lang w:val="en-US"/>
+        </w:rPr>
+        <w:t>github</w:t>
+      </w:r>
+      <w:proofErr w:type="spellEnd"/>
+      <w:r>
+        <w:rPr>
+          <w:lang w:val="en-US"/>
+        </w:rPr>
+        <w:t xml:space="preserve"> repository for the </w:t>
+      </w:r>
+      <w:proofErr w:type="gramStart"/>
+      <w:r>
+        <w:rPr>
+          <w:lang w:val="en-US"/>
+        </w:rPr>
+        <w:t>app</w:t>
+      </w:r>
+      <w:proofErr w:type="gramEnd"/>
     </w:p>
     <w:p>
       <w:pPr>
@@ -135,20 +189,48 @@
         <w:rPr>
           <w:lang w:val="en-US"/>
         </w:rPr>
-        <w:t>First git commit and push to the app repo</w:t>
-      </w:r>
-    </w:p>
-    <w:p>
-      <w:pPr>
-        <w:rPr>
-          <w:lang w:val="en-US"/>
-        </w:rPr>
-      </w:pPr>
-      <w:r>
-        <w:rPr>
-          <w:lang w:val="en-US"/>
-        </w:rPr>
-        <w:t xml:space="preserve">Had a meeting with all members, explained working of app to vishal informed him his work, </w:t>
+        <w:t xml:space="preserve">First git </w:t>
+      </w:r>
+      <w:proofErr w:type="gramStart"/>
+      <w:r>
+        <w:rPr>
+          <w:lang w:val="en-US"/>
+        </w:rPr>
+        <w:t>commit</w:t>
+      </w:r>
+      <w:proofErr w:type="gramEnd"/>
+      <w:r>
+        <w:rPr>
+          <w:lang w:val="en-US"/>
+        </w:rPr>
+        <w:t xml:space="preserve"> and push to the app repo</w:t>
+      </w:r>
+    </w:p>
+    <w:p>
+      <w:pPr>
+        <w:rPr>
+          <w:lang w:val="en-US"/>
+        </w:rPr>
+      </w:pPr>
+      <w:r>
+        <w:rPr>
+          <w:lang w:val="en-US"/>
+        </w:rPr>
+        <w:t xml:space="preserve">Had a meeting with all members, explained working of app to </w:t>
+      </w:r>
+      <w:proofErr w:type="spellStart"/>
+      <w:r>
+        <w:rPr>
+          <w:lang w:val="en-US"/>
+        </w:rPr>
+        <w:t>vishal</w:t>
+      </w:r>
+      <w:proofErr w:type="spellEnd"/>
+      <w:r>
+        <w:rPr>
+          <w:lang w:val="en-US"/>
+        </w:rPr>
+        <w:t xml:space="preserve"> informed him his work, </w:t>
       </w:r>
       <w:r>
         <w:rPr>
@@ -160,7 +242,21 @@
         <w:rPr>
           <w:lang w:val="en-US"/>
         </w:rPr>
-        <w:t>, decided to input the plant data in an excel sheet, plant data has name of plant, one youtube to explain growing of the plant and development of seed, one document for reading about the plant.</w:t>
+        <w:t xml:space="preserve">, decided to input the plant data in an excel sheet, plant data has name of plant, one </w:t>
+      </w:r>
+      <w:proofErr w:type="spellStart"/>
+      <w:r>
+        <w:rPr>
+          <w:lang w:val="en-US"/>
+        </w:rPr>
+        <w:t>youtube</w:t>
+      </w:r>
+      <w:proofErr w:type="spellEnd"/>
+      <w:r>
+        <w:rPr>
+          <w:lang w:val="en-US"/>
+        </w:rPr>
+        <w:t xml:space="preserve"> to explain growing of the plant and development of seed, one document for reading about the plant.</w:t>
       </w:r>
     </w:p>
     <w:p>
@@ -199,7 +295,61 @@
         <w:rPr>
           <w:lang w:val="en-US"/>
         </w:rPr>
-        <w:t>Set app icon</w:t>
+        <w:t xml:space="preserve">Set app </w:t>
+      </w:r>
+      <w:proofErr w:type="gramStart"/>
+      <w:r>
+        <w:rPr>
+          <w:lang w:val="en-US"/>
+        </w:rPr>
+        <w:t>icon</w:t>
+      </w:r>
+      <w:proofErr w:type="gramEnd"/>
+    </w:p>
+    <w:p>
+      <w:pPr>
+        <w:rPr>
+          <w:lang w:val="en-US"/>
+        </w:rPr>
+      </w:pPr>
+    </w:p>
+    <w:p>
+      <w:pPr>
+        <w:rPr>
+          <w:lang w:val="en-US"/>
+        </w:rPr>
+      </w:pPr>
+    </w:p>
+    <w:p>
+      <w:pPr>
+        <w:rPr>
+          <w:lang w:val="en-US"/>
+        </w:rPr>
+      </w:pPr>
+      <w:r>
+        <w:rPr>
+          <w:lang w:val="en-US"/>
+        </w:rPr>
+        <w:t>25/02/24</w:t>
+      </w:r>
+    </w:p>
+    <w:p>
+      <w:pPr>
+        <w:rPr>
+          <w:lang w:val="en-US"/>
+        </w:rPr>
+      </w:pPr>
+      <w:r>
+        <w:rPr>
+          <w:lang w:val="en-US"/>
+        </w:rPr>
+        <w:t>FINISHED THE APP IN LESS THAN 15 DAYS!</w:t>
+      </w:r>
+      <w:r>
+        <w:rPr>
+          <w:lang w:val="en-US"/>
+        </w:rPr>
+        <w:br/>
       </w:r>
     </w:p>
     <w:sectPr>
@@ -213,7 +363,7 @@
 </file>
 
 <file path=word/styles.xml><?xml version="1.0" encoding="utf-8"?>
-<w:styles xmlns:mc="http://schemas.openxmlformats.org/markup-compatibility/2006" xmlns:r="http://schemas.openxmlformats.org/officeDocument/2006/relationships" xmlns:w="http://schemas.openxmlformats.org/wordprocessingml/2006/main" xmlns:w14="http://schemas.microsoft.com/office/word/2010/wordml" xmlns:w15="http://schemas.microsoft.com/office/word/2012/wordml" xmlns:w16cex="http://schemas.microsoft.com/office/word/2018/wordml/cex" xmlns:w16cid="http://schemas.microsoft.com/office/word/2016/wordml/cid" xmlns:w16="http://schemas.microsoft.com/office/word/2018/wordml" xmlns:w16du="http://schemas.microsoft.com/office/word/2023/wordml/word16du" xmlns:w16sdtdh="http://schemas.microsoft.com/office/word/2020/wordml/sdtdatahash" xmlns:w16se="http://schemas.microsoft.com/office/word/2015/wordml/symex" mc:Ignorable="w14 w15 w16se w16cid w16 w16cex w16sdtdh w16du">
+<w:styles xmlns:mc="http://schemas.openxmlformats.org/markup-compatibility/2006" xmlns:r="http://schemas.openxmlformats.org/officeDocument/2006/relationships" xmlns:w="http://schemas.openxmlformats.org/wordprocessingml/2006/main" xmlns:w14="http://schemas.microsoft.com/office/word/2010/wordml" xmlns:w15="http://schemas.microsoft.com/office/word/2012/wordml" xmlns:w16cex="http://schemas.microsoft.com/office/word/2018/wordml/cex" xmlns:w16cid="http://schemas.microsoft.com/office/word/2016/wordml/cid" xmlns:w16="http://schemas.microsoft.com/office/word/2018/wordml" xmlns:w16sdtdh="http://schemas.microsoft.com/office/word/2020/wordml/sdtdatahash" xmlns:w16se="http://schemas.microsoft.com/office/word/2015/wordml/symex" mc:Ignorable="w14 w15 w16se w16cid w16 w16cex w16sdtdh">
   <w:docDefaults>
     <w:rPrDefault>
       <w:rPr>
@@ -640,6 +790,24 @@
     <w:semiHidden/>
     <w:unhideWhenUsed/>
   </w:style>
+  <w:style w:type="paragraph" w:styleId="Date">
+    <w:name w:val="Date"/>
+    <w:basedOn w:val="Normal"/>
+    <w:next w:val="Normal"/>
+    <w:link w:val="DateChar"/>
+    <w:uiPriority w:val="99"/>
+    <w:semiHidden/>
+    <w:unhideWhenUsed/>
+    <w:rsid w:val="002F1B46"/>
+  </w:style>
+  <w:style w:type="character" w:customStyle="1" w:styleId="DateChar">
+    <w:name w:val="Date Char"/>
+    <w:basedOn w:val="DefaultParagraphFont"/>
+    <w:link w:val="Date"/>
+    <w:uiPriority w:val="99"/>
+    <w:semiHidden/>
+    <w:rsid w:val="002F1B46"/>
+  </w:style>
 </w:styles>
 </file>
 

</xml_diff>